<commit_message>
fixed processer typo, updated readme and docx
</commit_message>
<xml_diff>
--- a/COMP 495 Research Report.docx
+++ b/COMP 495 Research Report.docx
@@ -278,7 +278,23 @@
           <w:sz w:val="22"/>
           <w:szCs w:val="22"/>
         </w:rPr>
-        <w:t xml:space="preserve"> objects),  I  manipulated using functions defined in the processer.js file. Defined functions were called in the bottom of the file and ran in the console using node.js. Once the </w:t>
+        <w:t xml:space="preserve"> objects),  I  manipulated using functions defined in the </w:t>
+      </w:r>
+      <w:r>
+        <w:rPr>
+          <w:rFonts w:ascii="Times" w:hAnsi="Times" w:cstheme="majorHAnsi"/>
+          <w:sz w:val="22"/>
+          <w:szCs w:val="22"/>
+        </w:rPr>
+        <w:t>processor</w:t>
+      </w:r>
+      <w:r>
+        <w:rPr>
+          <w:rFonts w:ascii="Times" w:hAnsi="Times" w:cstheme="majorHAnsi"/>
+          <w:sz w:val="22"/>
+          <w:szCs w:val="22"/>
+        </w:rPr>
+        <w:t xml:space="preserve">.js file. Defined functions were called in the bottom of the file and ran in the console using node.js. Once the </w:t>
       </w:r>
       <w:proofErr w:type="gramStart"/>
       <w:r>
@@ -502,7 +518,23 @@
           <w:sz w:val="22"/>
           <w:szCs w:val="22"/>
         </w:rPr>
-        <w:t xml:space="preserve"> A processer.js function (</w:t>
+        <w:t xml:space="preserve"> A </w:t>
+      </w:r>
+      <w:r>
+        <w:rPr>
+          <w:rFonts w:ascii="Times" w:hAnsi="Times" w:cstheme="majorHAnsi"/>
+          <w:sz w:val="22"/>
+          <w:szCs w:val="22"/>
+        </w:rPr>
+        <w:t>processor</w:t>
+      </w:r>
+      <w:r>
+        <w:rPr>
+          <w:rFonts w:ascii="Times" w:hAnsi="Times" w:cstheme="majorHAnsi"/>
+          <w:sz w:val="22"/>
+          <w:szCs w:val="22"/>
+        </w:rPr>
+        <w:t>.js function (</w:t>
       </w:r>
       <w:proofErr w:type="spellStart"/>
       <w:proofErr w:type="gramStart"/>

</xml_diff>